<commit_message>
add variables to templates and advance logic of filled to data
</commit_message>
<xml_diff>
--- a/templates/MSA_v250321.docx
+++ b/templates/MSA_v250321.docx
@@ -110,6 +110,7 @@
           <w:color w:val="ff0000"/>
           <w:szCs w:val="24"/>
         </w:rPr>
+        <w:t xml:space="preserve">{institution_name}</w:t>
       </w:r>
       <w:r>
         <w:rPr>
@@ -118,129 +119,96 @@
           <w:color w:val="ff0000"/>
           <w:szCs w:val="24"/>
         </w:rPr>
-        <w:t xml:space="preserve">{institution_name}</w:t>
+        <w:t xml:space="preserve">,</w:t>
+      </w:r>
+      <w:r>
+        <w:rPr>
+          <w:rFonts w:eastAsia="Calibri"/>
+          <w:color w:val="ff0000"/>
+          <w:szCs w:val="24"/>
+        </w:rPr>
+        <w:t xml:space="preserve">  </w:t>
+      </w:r>
+      <w:r>
+        <w:rPr>
+          <w:rFonts w:eastAsia="Calibri"/>
+          <w:szCs w:val="24"/>
+        </w:rPr>
+        <w:t xml:space="preserve">a </w:t>
       </w:r>
       <w:r>
         <w:rPr>
           <w:rFonts w:eastAsia="Calibri"/>
           <w:b/>
-          <w:color w:val="ff0000"/>
-          <w:szCs w:val="24"/>
+          <w:szCs w:val="24"/>
+        </w:rPr>
+        <w:t xml:space="preserve">[</w:t>
+      </w:r>
+      <w:r>
+        <w:rPr>
+          <w:rFonts w:eastAsia="Calibri"/>
+          <w:bCs/>
+          <w:szCs w:val="24"/>
+          <w:highlight w:val="yellow"/>
+        </w:rPr>
+        <w:t xml:space="preserve">Entity Type</w:t>
+      </w:r>
+      <w:r>
+        <w:rPr>
+          <w:rFonts w:eastAsia="Calibri"/>
+          <w:bCs/>
+          <w:szCs w:val="24"/>
+        </w:rPr>
+        <w:t xml:space="preserve">]</w:t>
+      </w:r>
+      <w:r>
+        <w:rPr>
+          <w:rFonts w:eastAsia="Calibri"/>
+          <w:szCs w:val="24"/>
+        </w:rPr>
+        <w:t xml:space="preserve"> organized and existing under the laws of </w:t>
+      </w:r>
+      <w:r>
+        <w:rPr>
+          <w:rFonts w:eastAsia="Calibri"/>
+          <w:bCs/>
+          <w:szCs w:val="24"/>
+          <w:highlight w:val="yellow"/>
+        </w:rPr>
+        <w:t xml:space="preserve">[State]</w:t>
+      </w:r>
+      <w:r>
+        <w:rPr>
+          <w:rFonts w:eastAsia="Calibri"/>
+          <w:szCs w:val="24"/>
+          <w:highlight w:val="yellow"/>
         </w:rPr>
         <w:t xml:space="preserve">,</w:t>
+      </w:r>
+      <w:r>
+        <w:rPr>
+          <w:rFonts w:eastAsia="Calibri"/>
+          <w:szCs w:val="24"/>
+        </w:rPr>
+        <w:t xml:space="preserve"> having its principal office at </w:t>
       </w:r>
       <w:r>
         <w:rPr>
           <w:rFonts w:eastAsia="Calibri"/>
           <w:color w:val="ff0000"/>
           <w:szCs w:val="24"/>
-        </w:rPr>
-        <w:t xml:space="preserve">  </w:t>
-      </w:r>
-      <w:r>
-        <w:rPr>
-          <w:rFonts w:eastAsia="Calibri"/>
-          <w:szCs w:val="24"/>
-        </w:rPr>
-        <w:t xml:space="preserve">a </w:t>
-      </w:r>
-      <w:r>
-        <w:rPr>
-          <w:rFonts w:eastAsia="Calibri"/>
-          <w:b/>
-          <w:szCs w:val="24"/>
+          <w:highlight w:val="cyan"/>
         </w:rPr>
         <w:t xml:space="preserve">[</w:t>
       </w:r>
-      <w:r>
-        <w:rPr>
-          <w:rFonts w:eastAsia="Calibri"/>
-          <w:bCs/>
-          <w:szCs w:val="24"/>
-          <w:highlight w:val="yellow"/>
-        </w:rPr>
-        <w:t xml:space="preserve">Entity Type</w:t>
-      </w:r>
-      <w:r>
-        <w:rPr>
-          <w:rFonts w:eastAsia="Calibri"/>
-          <w:bCs/>
-          <w:szCs w:val="24"/>
-        </w:rPr>
-        <w:t xml:space="preserve">]</w:t>
-      </w:r>
-      <w:r>
-        <w:rPr>
-          <w:rFonts w:eastAsia="Calibri"/>
-          <w:szCs w:val="24"/>
-        </w:rPr>
-        <w:t xml:space="preserve"> organized and existing under the laws of </w:t>
-      </w:r>
-      <w:r>
-        <w:rPr>
-          <w:rFonts w:eastAsia="Calibri"/>
-          <w:bCs/>
-          <w:szCs w:val="24"/>
-          <w:highlight w:val="yellow"/>
-        </w:rPr>
-        <w:t xml:space="preserve">[State]</w:t>
-      </w:r>
-      <w:r>
-        <w:rPr>
-          <w:rFonts w:eastAsia="Calibri"/>
-          <w:szCs w:val="24"/>
-          <w:highlight w:val="yellow"/>
-        </w:rPr>
-        <w:t xml:space="preserve">,</w:t>
-      </w:r>
-      <w:r>
-        <w:rPr>
-          <w:rFonts w:eastAsia="Calibri"/>
-          <w:szCs w:val="24"/>
-        </w:rPr>
-        <w:t xml:space="preserve"> having its principal office at </w:t>
-      </w:r>
-      <w:commentRangeStart w:id="0"/>
       <w:r>
         <w:rPr>
           <w:rFonts w:eastAsia="Calibri"/>
           <w:color w:val="ff0000"/>
           <w:szCs w:val="24"/>
-          <w:highlight w:val="cyan"/>
-        </w:rPr>
-        <w:t xml:space="preserve">[Customer</w:t>
-      </w:r>
-      <w:r>
-        <w:rPr>
-          <w:rFonts w:eastAsia="Calibri"/>
-          <w:b/>
-          <w:color w:val="ff0000"/>
-          <w:szCs w:val="24"/>
-          <w:highlight w:val="cyan"/>
-        </w:rPr>
-        <w:t xml:space="preserve"> </w:t>
-      </w:r>
-      <w:r>
-        <w:rPr>
-          <w:rFonts w:eastAsia="Calibri"/>
-          <w:color w:val="ff0000"/>
-          <w:szCs w:val="24"/>
-          <w:highlight w:val="cyan"/>
-        </w:rPr>
-        <w:t xml:space="preserve">Address</w:t>
-      </w:r>
-      <w:r>
-        <w:rPr>
-          <w:rFonts w:eastAsia="Calibri"/>
-          <w:color w:val="ff0000"/>
-          <w:szCs w:val="24"/>
           <w:highlight w:val="yellow"/>
         </w:rPr>
-        <w:t xml:space="preserve">]</w:t>
-      </w:r>
-      <w:commentRangeEnd w:id="0"/>
-      <w:r>
-        <w:commentReference w:id="0"/>
+        <w:t xml:space="preserve">customer_address]</w:t>
       </w:r>
       <w:r>
         <w:rPr>
@@ -7834,7 +7802,6 @@
           <w:b/>
           <w:color w:val="ff0000"/>
           <w:szCs w:val="24"/>
-          <w:highlight w:val="cyan"/>
         </w:rPr>
       </w:r>
       <w:r>
@@ -14081,13 +14048,6 @@
         </w:rPr>
         <w:t xml:space="preserve">{institution_name}</w:t>
       </w:r>
-      <w:r/>
-      <w:r>
-        <w:rPr>
-          <w:sz w:val="24"/>
-          <w:szCs w:val="24"/>
-        </w:rPr>
-      </w:r>
       <w:r>
         <w:rPr>
           <w:color w:val="ff0000"/>
@@ -14508,14 +14468,6 @@
           <w:highlight w:val="cyan"/>
         </w:rPr>
         <w:t xml:space="preserve">{institution_name}</w:t>
-      </w:r>
-      <w:r>
-        <w:rPr>
-          <w:rFonts w:eastAsia="Calibri"/>
-          <w:b/>
-          <w:szCs w:val="24"/>
-          <w:highlight w:val="cyan"/>
-        </w:rPr>
       </w:r>
       <w:r>
         <w:rPr>
@@ -20390,13 +20342,13 @@
               </w:rPr>
               <w:t xml:space="preserve">Non-ERAS Programs: {non_eras_count}</w:t>
             </w:r>
-            <w:r/>
             <w:r>
               <w:rPr>
                 <w:b/>
                 <w:bCs/>
                 <w:color w:val="000000"/>
-                <w:szCs w:val="24"/>
+                <w:sz w:val="16"/>
+                <w:szCs w:val="16"/>
               </w:rPr>
             </w:r>
             <w:r>
@@ -21007,83 +20959,6 @@
 </w:document>
 </file>
 
-<file path=word/comments.xml><?xml version="1.0" encoding="utf-8"?>
-<w:comments xmlns:wpc="http://schemas.microsoft.com/office/word/2010/wordprocessingCanvas" xmlns:mc="http://schemas.openxmlformats.org/markup-compatibility/2006" xmlns:o="urn:schemas-microsoft-com:office:office" xmlns:r="http://schemas.openxmlformats.org/officeDocument/2006/relationships" xmlns:m="http://schemas.openxmlformats.org/officeDocument/2006/math" xmlns:v="urn:schemas-microsoft-com:vml" xmlns:wp14="http://schemas.microsoft.com/office/word/2010/wordprocessingDrawing" xmlns:wp="http://schemas.openxmlformats.org/drawingml/2006/wordprocessingDrawing" xmlns:w10="urn:schemas-microsoft-com:office:word" xmlns:w="http://schemas.openxmlformats.org/wordprocessingml/2006/main" xmlns:w14="http://schemas.microsoft.com/office/word/2010/wordml" xmlns:w15="http://schemas.microsoft.com/office/word/2012/wordml" xmlns:wpg="http://schemas.microsoft.com/office/word/2010/wordprocessingGroup" xmlns:wpi="http://schemas.microsoft.com/office/word/2010/wordprocessingInk" xmlns:wne="http://schemas.microsoft.com/office/word/2006/wordml" xmlns:wps="http://schemas.microsoft.com/office/word/2010/wordprocessingShape" mc:Ignorable="w14 w15 wp14">
-  <w:comment w:id="0" w:author="Terri Feist" w:date="2025-06-04T20:47:00Z" w:initials="TF">
-    <w:p>
-      <w:pPr>
-        <w:spacing w:line="240" w:after="0" w:lineRule="auto" w:before="0"/>
-        <w:ind w:firstLine="0" w:left="0" w:right="0"/>
-        <w:jc w:val="left"/>
-      </w:pPr>
-      <w:r>
-        <w:rPr>
-          <w:rFonts w:eastAsia="Arial" w:ascii="Arial" w:hAnsi="Arial" w:cs="Arial"/>
-          <w:sz w:val="22"/>
-        </w:rPr>
-        <w:t xml:space="preserve">HS: Institution/Company Address including Street, City, State, Zip. Example from IUSMs MSA: </w:t>
-      </w:r>
-    </w:p>
-    <w:p>
-      <w:pPr>
-        <w:spacing w:line="240" w:after="0" w:lineRule="auto" w:before="0"/>
-        <w:ind w:firstLine="0" w:left="0" w:right="0"/>
-        <w:jc w:val="left"/>
-      </w:pPr>
-      <w:r>
-        <w:rPr>
-          <w:rFonts w:eastAsia="Arial" w:ascii="Arial" w:hAnsi="Arial" w:cs="Arial"/>
-          <w:sz w:val="22"/>
-        </w:rPr>
-        <w:t xml:space="preserve"/>
-      </w:r>
-    </w:p>
-    <w:p>
-      <w:pPr>
-        <w:spacing w:line="240" w:after="0" w:lineRule="auto" w:before="0"/>
-        <w:ind w:firstLine="0" w:left="0" w:right="0"/>
-        <w:jc w:val="left"/>
-      </w:pPr>
-      <w:r>
-        <w:rPr>
-          <w:rFonts w:eastAsia="Arial" w:ascii="Arial" w:hAnsi="Arial" w:cs="Arial"/>
-          <w:sz w:val="22"/>
-        </w:rPr>
-        <w:t xml:space="preserve">…under the laws of Indiana having its principal office at 107 S. Indiana Ave., Bloomington, IN</w:t>
-      </w:r>
-    </w:p>
-    <w:p>
-      <w:pPr>
-        <w:spacing w:line="240" w:after="0" w:lineRule="auto" w:before="0"/>
-        <w:ind w:firstLine="0" w:left="0" w:right="0"/>
-        <w:jc w:val="left"/>
-      </w:pPr>
-      <w:r>
-        <w:rPr>
-          <w:rFonts w:eastAsia="Arial" w:ascii="Arial" w:hAnsi="Arial" w:cs="Arial"/>
-          <w:sz w:val="22"/>
-        </w:rPr>
-        <w:t xml:space="preserve">47405 (“Client”) and SJ MedConnect, Inc. dba Thalamus (“Thalamus”) a Delaware corporation</w:t>
-      </w:r>
-    </w:p>
-    <w:p>
-      <w:pPr>
-        <w:spacing w:line="240" w:after="0" w:lineRule="auto" w:before="0"/>
-        <w:ind w:firstLine="0" w:left="0" w:right="0"/>
-        <w:jc w:val="left"/>
-      </w:pPr>
-      <w:r>
-        <w:rPr>
-          <w:rFonts w:eastAsia="Arial" w:ascii="Arial" w:hAnsi="Arial" w:cs="Arial"/>
-          <w:sz w:val="22"/>
-        </w:rPr>
-        <w:t xml:space="preserve">having its principal office located at 77 Alviso Street, Santa Clara, CA 95050.</w:t>
-      </w:r>
-    </w:p>
-  </w:comment>
-</w:comments>
-</file>
-
 <file path=word/commentsDocument.xml><?xml version="1.0" encoding="utf-8"?>
 <w:comments xmlns:wpc="http://schemas.microsoft.com/office/word/2010/wordprocessingCanvas" xmlns:mc="http://schemas.openxmlformats.org/markup-compatibility/2006" xmlns:o="urn:schemas-microsoft-com:office:office" xmlns:r="http://schemas.openxmlformats.org/officeDocument/2006/relationships" xmlns:m="http://schemas.openxmlformats.org/officeDocument/2006/math" xmlns:v="urn:schemas-microsoft-com:vml" xmlns:wp14="http://schemas.microsoft.com/office/word/2010/wordprocessingDrawing" xmlns:wp="http://schemas.openxmlformats.org/drawingml/2006/wordprocessingDrawing" xmlns:w10="urn:schemas-microsoft-com:office:word" xmlns:w="http://schemas.openxmlformats.org/wordprocessingml/2006/main" xmlns:w14="http://schemas.microsoft.com/office/word/2010/wordml" xmlns:w15="http://schemas.microsoft.com/office/word/2012/wordml" xmlns:wpg="http://schemas.microsoft.com/office/word/2010/wordprocessingGroup" xmlns:wpi="http://schemas.microsoft.com/office/word/2010/wordprocessingInk" xmlns:wne="http://schemas.microsoft.com/office/word/2006/wordml" xmlns:wps="http://schemas.microsoft.com/office/word/2010/wordprocessingShape" mc:Ignorable="w14 w15 wp14">
   <w:comment w:id="0" w:author="Terri Feist" w:date="2025-06-04T20:54:00Z" w:initials="TF">
@@ -21103,12 +20978,6 @@
     </w:p>
   </w:comment>
 </w:comments>
-</file>
-
-<file path=word/commentsExtended.xml><?xml version="1.0" encoding="utf-8"?>
-<w15:commentsEx xmlns:wpc="http://schemas.microsoft.com/office/word/2010/wordprocessingCanvas" xmlns:mc="http://schemas.openxmlformats.org/markup-compatibility/2006" xmlns:o="urn:schemas-microsoft-com:office:office" xmlns:r="http://schemas.openxmlformats.org/officeDocument/2006/relationships" xmlns:m="http://schemas.openxmlformats.org/officeDocument/2006/math" xmlns:v="urn:schemas-microsoft-com:vml" xmlns:wp14="http://schemas.microsoft.com/office/word/2010/wordprocessingDrawing" xmlns:wp="http://schemas.openxmlformats.org/drawingml/2006/wordprocessingDrawing" xmlns:w10="urn:schemas-microsoft-com:office:word" xmlns:w="http://schemas.openxmlformats.org/wordprocessingml/2006/main" xmlns:w14="http://schemas.microsoft.com/office/word/2010/wordml" xmlns:w15="http://schemas.microsoft.com/office/word/2012/wordml" xmlns:wpg="http://schemas.microsoft.com/office/word/2010/wordprocessingGroup" xmlns:wpi="http://schemas.microsoft.com/office/word/2010/wordprocessingInk" xmlns:wne="http://schemas.microsoft.com/office/word/2006/wordml" xmlns:wps="http://schemas.microsoft.com/office/word/2010/wordprocessingShape" mc:Ignorable="w14 w15 wp14">
-  <w15:commentEx w15:paraId="00000005" w15:done="0"/>
-</w15:commentsEx>
 </file>
 
 <file path=word/commentsExtendedDocument.xml><?xml version="1.0" encoding="utf-8"?>
@@ -21117,22 +20986,10 @@
 </w15:commentsEx>
 </file>
 
-<file path=word/commentsExtensible.xml><?xml version="1.0" encoding="utf-8"?>
-<w16cex:commentsExtensible xmlns:wpc="http://schemas.microsoft.com/office/word/2010/wordprocessingCanvas" xmlns:cx="http://schemas.microsoft.com/office/drawing/2014/chartex" xmlns:cx1="http://schemas.microsoft.com/office/drawing/2015/9/8/chartex" xmlns:cx2="http://schemas.microsoft.com/office/drawing/2015/10/21/chartex" xmlns:cx3="http://schemas.microsoft.com/office/drawing/2016/5/9/chartex" xmlns:cx4="http://schemas.microsoft.com/office/drawing/2016/5/10/chartex" xmlns:cx5="http://schemas.microsoft.com/office/drawing/2016/5/11/chartex" xmlns:cx6="http://schemas.microsoft.com/office/drawing/2016/5/12/chartex" xmlns:cx7="http://schemas.microsoft.com/office/drawing/2016/5/13/chartex" xmlns:cx8="http://schemas.microsoft.com/office/drawing/2016/5/14/chartex" xmlns:mc="http://schemas.openxmlformats.org/markup-compatibility/2006" xmlns:aink="http://schemas.microsoft.com/office/drawing/2016/ink" xmlns:am3d="http://schemas.microsoft.com/office/drawing/2017/model3d" xmlns:o="urn:schemas-microsoft-com:office:office" xmlns:r="http://schemas.openxmlformats.org/officeDocument/2006/relationships" xmlns:m="http://schemas.openxmlformats.org/officeDocument/2006/math" xmlns:v="urn:schemas-microsoft-com:vml" xmlns:wp14="http://schemas.microsoft.com/office/word/2010/wordprocessingDrawing" xmlns:wp="http://schemas.openxmlformats.org/drawingml/2006/wordprocessingDrawing" xmlns:w10="urn:schemas-microsoft-com:office:word" xmlns:w="http://schemas.openxmlformats.org/wordprocessingml/2006/main" xmlns:w14="http://schemas.microsoft.com/office/word/2010/wordml" xmlns:w15="http://schemas.microsoft.com/office/word/2012/wordml" xmlns:w16cex="http://schemas.microsoft.com/office/word/2018/wordml/cex" xmlns:w16cid="http://schemas.microsoft.com/office/word/2016/wordml/cid" xmlns:w16="http://schemas.microsoft.com/office/word/2018/wordml" xmlns:w16se="http://schemas.microsoft.com/office/word/2015/wordml/symex" xmlns:wpg="http://schemas.microsoft.com/office/word/2010/wordprocessingGroup" xmlns:wpi="http://schemas.microsoft.com/office/word/2010/wordprocessingInk" xmlns:wne="http://schemas.microsoft.com/office/word/2006/wordml" xmlns:wps="http://schemas.microsoft.com/office/word/2010/wordprocessingShape" mc:Ignorable="w14 w15 w16se w16cid w16 w16cex wp14">
-  <w16cex:commentExtensible w16cex:durableId="442B70F6" w16cex:dateUtc="2025-06-05T00:47:00Z"/>
-</w16cex:commentsExtensible>
-</file>
-
 <file path=word/commentsExtensibleDocument.xml><?xml version="1.0" encoding="utf-8"?>
 <w16cex:commentsExtensible xmlns:wpc="http://schemas.microsoft.com/office/word/2010/wordprocessingCanvas" xmlns:cx="http://schemas.microsoft.com/office/drawing/2014/chartex" xmlns:cx1="http://schemas.microsoft.com/office/drawing/2015/9/8/chartex" xmlns:cx2="http://schemas.microsoft.com/office/drawing/2015/10/21/chartex" xmlns:cx3="http://schemas.microsoft.com/office/drawing/2016/5/9/chartex" xmlns:cx4="http://schemas.microsoft.com/office/drawing/2016/5/10/chartex" xmlns:cx5="http://schemas.microsoft.com/office/drawing/2016/5/11/chartex" xmlns:cx6="http://schemas.microsoft.com/office/drawing/2016/5/12/chartex" xmlns:cx7="http://schemas.microsoft.com/office/drawing/2016/5/13/chartex" xmlns:cx8="http://schemas.microsoft.com/office/drawing/2016/5/14/chartex" xmlns:mc="http://schemas.openxmlformats.org/markup-compatibility/2006" xmlns:aink="http://schemas.microsoft.com/office/drawing/2016/ink" xmlns:am3d="http://schemas.microsoft.com/office/drawing/2017/model3d" xmlns:o="urn:schemas-microsoft-com:office:office" xmlns:r="http://schemas.openxmlformats.org/officeDocument/2006/relationships" xmlns:m="http://schemas.openxmlformats.org/officeDocument/2006/math" xmlns:v="urn:schemas-microsoft-com:vml" xmlns:wp14="http://schemas.microsoft.com/office/word/2010/wordprocessingDrawing" xmlns:wp="http://schemas.openxmlformats.org/drawingml/2006/wordprocessingDrawing" xmlns:w10="urn:schemas-microsoft-com:office:word" xmlns:w="http://schemas.openxmlformats.org/wordprocessingml/2006/main" xmlns:w14="http://schemas.microsoft.com/office/word/2010/wordml" xmlns:w15="http://schemas.microsoft.com/office/word/2012/wordml" xmlns:w16cex="http://schemas.microsoft.com/office/word/2018/wordml/cex" xmlns:w16cid="http://schemas.microsoft.com/office/word/2016/wordml/cid" xmlns:w16="http://schemas.microsoft.com/office/word/2018/wordml" xmlns:w16se="http://schemas.microsoft.com/office/word/2015/wordml/symex" xmlns:wpg="http://schemas.microsoft.com/office/word/2010/wordprocessingGroup" xmlns:wpi="http://schemas.microsoft.com/office/word/2010/wordprocessingInk" xmlns:wne="http://schemas.microsoft.com/office/word/2006/wordml" xmlns:wps="http://schemas.microsoft.com/office/word/2010/wordprocessingShape" mc:Ignorable="w14 w15 w16se w16cid w16 w16cex wp14">
   <w16cex:commentExtensible w16cex:durableId="2FCB8164" w16cex:dateUtc="2025-06-05T00:54:00Z"/>
 </w16cex:commentsExtensible>
-</file>
-
-<file path=word/commentsIds.xml><?xml version="1.0" encoding="utf-8"?>
-<w16cid:commentsIds xmlns:mc="http://schemas.openxmlformats.org/markup-compatibility/2006" xmlns:w16cid="http://schemas.microsoft.com/office/word/2016/wordml/cid" mc:Ignorable="w16cid">
-  <w16cid:commentId w16cid:paraId="00000005" w16cid:durableId="442B70F6"/>
-</w16cid:commentsIds>
 </file>
 
 <file path=word/commentsIdsDocument.xml><?xml version="1.0" encoding="utf-8"?>
@@ -26557,14 +26414,6 @@
     </w:lvlOverride>
   </w:num>
 </w:numbering>
-</file>
-
-<file path=word/people.xml><?xml version="1.0" encoding="utf-8"?>
-<w15:people xmlns:wpc="http://schemas.microsoft.com/office/word/2010/wordprocessingCanvas" xmlns:mc="http://schemas.openxmlformats.org/markup-compatibility/2006" xmlns:o="urn:schemas-microsoft-com:office:office" xmlns:r="http://schemas.openxmlformats.org/officeDocument/2006/relationships" xmlns:m="http://schemas.openxmlformats.org/officeDocument/2006/math" xmlns:v="urn:schemas-microsoft-com:vml" xmlns:wp14="http://schemas.microsoft.com/office/word/2010/wordprocessingDrawing" xmlns:wp="http://schemas.openxmlformats.org/drawingml/2006/wordprocessingDrawing" xmlns:w10="urn:schemas-microsoft-com:office:word" xmlns:w="http://schemas.openxmlformats.org/wordprocessingml/2006/main" xmlns:w14="http://schemas.microsoft.com/office/word/2010/wordml" xmlns:w15="http://schemas.microsoft.com/office/word/2012/wordml" xmlns:wpg="http://schemas.microsoft.com/office/word/2010/wordprocessingGroup" xmlns:wpi="http://schemas.microsoft.com/office/word/2010/wordprocessingInk" xmlns:wne="http://schemas.microsoft.com/office/word/2006/wordml" xmlns:wps="http://schemas.microsoft.com/office/word/2010/wordprocessingShape" mc:Ignorable="w14 w15 wp14">
-  <w15:person w15:author="Terri Feist">
-    <w15:presenceInfo w15:providerId="AD" w15:userId="S::terri.feist@thalamusgme.com::091955eb-5b28-451b-ade4-05ad36385fa3"/>
-  </w15:person>
-</w15:people>
 </file>
 
 <file path=word/peopleDocument.xml><?xml version="1.0" encoding="utf-8"?>

</xml_diff>